<commit_message>
updated w new headshot
</commit_message>
<xml_diff>
--- a/files/Abhay Sawhney Theatre Resume.docx
+++ b/files/Abhay Sawhney Theatre Resume.docx
@@ -1,6 +1,6 @@
 
 <file path=word/document.xml><?xml version="1.0" encoding="utf-8"?>
-<w:document xmlns:wpc="http://schemas.microsoft.com/office/word/2010/wordprocessingCanvas" xmlns:cx="http://schemas.microsoft.com/office/drawing/2014/chartex" xmlns:cx1="http://schemas.microsoft.com/office/drawing/2015/9/8/chartex" xmlns:cx2="http://schemas.microsoft.com/office/drawing/2015/10/21/chartex" xmlns:cx3="http://schemas.microsoft.com/office/drawing/2016/5/9/chartex" xmlns:cx4="http://schemas.microsoft.com/office/drawing/2016/5/10/chartex" xmlns:cx5="http://schemas.microsoft.com/office/drawing/2016/5/11/chartex" xmlns:cx6="http://schemas.microsoft.com/office/drawing/2016/5/12/chartex" xmlns:cx7="http://schemas.microsoft.com/office/drawing/2016/5/13/chartex" xmlns:cx8="http://schemas.microsoft.com/office/drawing/2016/5/14/chartex" xmlns:mc="http://schemas.openxmlformats.org/markup-compatibility/2006" xmlns:aink="http://schemas.microsoft.com/office/drawing/2016/ink" xmlns:am3d="http://schemas.microsoft.com/office/drawing/2017/model3d" xmlns:o="urn:schemas-microsoft-com:office:office" xmlns:oel="http://schemas.microsoft.com/office/2019/extlst" xmlns:r="http://schemas.openxmlformats.org/officeDocument/2006/relationships" xmlns:m="http://schemas.openxmlformats.org/officeDocument/2006/math" xmlns:v="urn:schemas-microsoft-com:vml" xmlns:wp14="http://schemas.microsoft.com/office/word/2010/wordprocessingDrawing" xmlns:wp="http://schemas.openxmlformats.org/drawingml/2006/wordprocessingDrawing" xmlns:w10="urn:schemas-microsoft-com:office:word" xmlns:w="http://schemas.openxmlformats.org/wordprocessingml/2006/main" xmlns:w14="http://schemas.microsoft.com/office/word/2010/wordml" xmlns:w15="http://schemas.microsoft.com/office/word/2012/wordml" xmlns:w16cex="http://schemas.microsoft.com/office/word/2018/wordml/cex" xmlns:w16cid="http://schemas.microsoft.com/office/word/2016/wordml/cid" xmlns:w16="http://schemas.microsoft.com/office/word/2018/wordml" xmlns:w16du="http://schemas.microsoft.com/office/word/2023/wordml/word16du" xmlns:w16sdtdh="http://schemas.microsoft.com/office/word/2020/wordml/sdtdatahash" xmlns:w16se="http://schemas.microsoft.com/office/word/2015/wordml/symex" xmlns:wpg="http://schemas.microsoft.com/office/word/2010/wordprocessingGroup" xmlns:wpi="http://schemas.microsoft.com/office/word/2010/wordprocessingInk" xmlns:wne="http://schemas.microsoft.com/office/word/2006/wordml" xmlns:wps="http://schemas.microsoft.com/office/word/2010/wordprocessingShape" mc:Ignorable="w14 w15 w16se w16cid w16 w16cex w16sdtdh w16du wp14">
+<w:document xmlns:wpc="http://schemas.microsoft.com/office/word/2010/wordprocessingCanvas" xmlns:cx="http://schemas.microsoft.com/office/drawing/2014/chartex" xmlns:cx1="http://schemas.microsoft.com/office/drawing/2015/9/8/chartex" xmlns:cx2="http://schemas.microsoft.com/office/drawing/2015/10/21/chartex" xmlns:cx3="http://schemas.microsoft.com/office/drawing/2016/5/9/chartex" xmlns:cx4="http://schemas.microsoft.com/office/drawing/2016/5/10/chartex" xmlns:cx5="http://schemas.microsoft.com/office/drawing/2016/5/11/chartex" xmlns:cx6="http://schemas.microsoft.com/office/drawing/2016/5/12/chartex" xmlns:cx7="http://schemas.microsoft.com/office/drawing/2016/5/13/chartex" xmlns:cx8="http://schemas.microsoft.com/office/drawing/2016/5/14/chartex" xmlns:mc="http://schemas.openxmlformats.org/markup-compatibility/2006" xmlns:aink="http://schemas.microsoft.com/office/drawing/2016/ink" xmlns:am3d="http://schemas.microsoft.com/office/drawing/2017/model3d" xmlns:o="urn:schemas-microsoft-com:office:office" xmlns:oel="http://schemas.microsoft.com/office/2019/extlst" xmlns:r="http://schemas.openxmlformats.org/officeDocument/2006/relationships" xmlns:m="http://schemas.openxmlformats.org/officeDocument/2006/math" xmlns:v="urn:schemas-microsoft-com:vml" xmlns:wp14="http://schemas.microsoft.com/office/word/2010/wordprocessingDrawing" xmlns:wp="http://schemas.openxmlformats.org/drawingml/2006/wordprocessingDrawing" xmlns:w10="urn:schemas-microsoft-com:office:word" xmlns:w="http://schemas.openxmlformats.org/wordprocessingml/2006/main" xmlns:w14="http://schemas.microsoft.com/office/word/2010/wordml" xmlns:w15="http://schemas.microsoft.com/office/word/2012/wordml" xmlns:w16cex="http://schemas.microsoft.com/office/word/2018/wordml/cex" xmlns:w16cid="http://schemas.microsoft.com/office/word/2016/wordml/cid" xmlns:w16="http://schemas.microsoft.com/office/word/2018/wordml" xmlns:w16du="http://schemas.microsoft.com/office/word/2023/wordml/word16du" xmlns:w16sdtdh="http://schemas.microsoft.com/office/word/2020/wordml/sdtdatahash" xmlns:w16sdtfl="http://schemas.microsoft.com/office/word/2024/wordml/sdtformatlock" xmlns:w16se="http://schemas.microsoft.com/office/word/2015/wordml/symex" xmlns:wpg="http://schemas.microsoft.com/office/word/2010/wordprocessingGroup" xmlns:wpi="http://schemas.microsoft.com/office/word/2010/wordprocessingInk" xmlns:wne="http://schemas.microsoft.com/office/word/2006/wordml" xmlns:wps="http://schemas.microsoft.com/office/word/2010/wordprocessingShape" mc:Ignorable="w14 w15 w16se w16cid w16 w16cex w16sdtdh w16sdtfl w16du wp14">
   <w:body>
     <w:p>
       <w:pPr>
@@ -77,9 +77,9 @@
                 <w:szCs w:val="12"/>
               </w:rPr>
               <w:drawing>
-                <wp:inline distT="0" distB="0" distL="0" distR="0" wp14:anchorId="4FC17BE0" wp14:editId="7283152A">
-                  <wp:extent cx="1806537" cy="2258171"/>
-                  <wp:effectExtent l="0" t="0" r="3810" b="8890"/>
+                <wp:inline distT="0" distB="0" distL="0" distR="0" wp14:anchorId="4FC17BE0" wp14:editId="53D194A1">
+                  <wp:extent cx="1646350" cy="2141316"/>
+                  <wp:effectExtent l="0" t="0" r="5080" b="5080"/>
                   <wp:docPr id="4" name="Picture 4"/>
                   <wp:cNvGraphicFramePr>
                     <a:graphicFrameLocks xmlns:a="http://schemas.openxmlformats.org/drawingml/2006/main" noChangeAspect="1"/>
@@ -88,7 +88,7 @@
                     <a:graphicData uri="http://schemas.openxmlformats.org/drawingml/2006/picture">
                       <pic:pic xmlns:pic="http://schemas.openxmlformats.org/drawingml/2006/picture">
                         <pic:nvPicPr>
-                          <pic:cNvPr id="0" name="Picture 1"/>
+                          <pic:cNvPr id="4" name="Picture 4"/>
                           <pic:cNvPicPr>
                             <a:picLocks noChangeAspect="1" noChangeArrowheads="1"/>
                           </pic:cNvPicPr>
@@ -101,7 +101,7 @@
                               </a:ext>
                             </a:extLst>
                           </a:blip>
-                          <a:srcRect/>
+                          <a:srcRect l="1570" r="1570"/>
                           <a:stretch>
                             <a:fillRect/>
                           </a:stretch>
@@ -109,7 +109,7 @@
                         <pic:spPr bwMode="auto">
                           <a:xfrm>
                             <a:off x="0" y="0"/>
-                            <a:ext cx="1807722" cy="2259653"/>
+                            <a:ext cx="1646350" cy="2141316"/>
                           </a:xfrm>
                           <a:prstGeom prst="rect">
                             <a:avLst/>
@@ -118,6 +118,11 @@
                           <a:ln>
                             <a:noFill/>
                           </a:ln>
+                          <a:extLst>
+                            <a:ext uri="{53640926-AAD7-44D8-BBD7-CCE9431645EC}">
+                              <a14:shadowObscured xmlns:a14="http://schemas.microsoft.com/office/drawing/2010/main"/>
+                            </a:ext>
+                          </a:extLst>
                         </pic:spPr>
                       </pic:pic>
                     </a:graphicData>
@@ -604,12 +609,21 @@
                 <w:szCs w:val="20"/>
               </w:rPr>
             </w:pPr>
-            <w:r>
-              <w:rPr>
-                <w:sz w:val="18"/>
-                <w:szCs w:val="18"/>
-              </w:rPr>
-              <w:t>Rockschool UK</w:t>
+            <w:proofErr w:type="spellStart"/>
+            <w:r>
+              <w:rPr>
+                <w:sz w:val="18"/>
+                <w:szCs w:val="18"/>
+              </w:rPr>
+              <w:t>Rockschool</w:t>
+            </w:r>
+            <w:proofErr w:type="spellEnd"/>
+            <w:r>
+              <w:rPr>
+                <w:sz w:val="18"/>
+                <w:szCs w:val="18"/>
+              </w:rPr>
+              <w:t xml:space="preserve"> UK</w:t>
             </w:r>
             <w:r>
               <w:rPr>
@@ -816,7 +830,23 @@
                 <w:sz w:val="18"/>
                 <w:szCs w:val="18"/>
               </w:rPr>
-              <w:t xml:space="preserve">175 lbs </w:t>
+              <w:t xml:space="preserve">175 </w:t>
+            </w:r>
+            <w:proofErr w:type="spellStart"/>
+            <w:r>
+              <w:rPr>
+                <w:sz w:val="18"/>
+                <w:szCs w:val="18"/>
+              </w:rPr>
+              <w:t>lbs</w:t>
+            </w:r>
+            <w:proofErr w:type="spellEnd"/>
+            <w:r>
+              <w:rPr>
+                <w:sz w:val="18"/>
+                <w:szCs w:val="18"/>
+              </w:rPr>
+              <w:t xml:space="preserve"> </w:t>
             </w:r>
           </w:p>
           <w:p>
@@ -1866,14 +1896,25 @@
                       <w:lang w:val="en-US"/>
                     </w:rPr>
                   </w:pPr>
-                  <w:r>
-                    <w:rPr>
-                      <w:rFonts w:eastAsia="Times New Roman" w:cs="Segoe UI"/>
-                      <w:sz w:val="18"/>
-                      <w:szCs w:val="18"/>
-                      <w:lang w:val="en-US"/>
-                    </w:rPr>
-                    <w:t>Shikshantar Amphitheatr</w:t>
+                  <w:proofErr w:type="spellStart"/>
+                  <w:r>
+                    <w:rPr>
+                      <w:rFonts w:eastAsia="Times New Roman" w:cs="Segoe UI"/>
+                      <w:sz w:val="18"/>
+                      <w:szCs w:val="18"/>
+                      <w:lang w:val="en-US"/>
+                    </w:rPr>
+                    <w:t>Shikshantar</w:t>
+                  </w:r>
+                  <w:proofErr w:type="spellEnd"/>
+                  <w:r>
+                    <w:rPr>
+                      <w:rFonts w:eastAsia="Times New Roman" w:cs="Segoe UI"/>
+                      <w:sz w:val="18"/>
+                      <w:szCs w:val="18"/>
+                      <w:lang w:val="en-US"/>
+                    </w:rPr>
+                    <w:t xml:space="preserve"> Amphitheatr</w:t>
                   </w:r>
                   <w:r>
                     <w:rPr>
@@ -2905,14 +2946,25 @@
                       <w:lang w:val="en-US"/>
                     </w:rPr>
                   </w:pPr>
-                  <w:r>
-                    <w:rPr>
-                      <w:rFonts w:eastAsia="Times New Roman" w:cs="Segoe UI"/>
-                      <w:sz w:val="18"/>
-                      <w:szCs w:val="18"/>
-                      <w:lang w:val="en-US"/>
-                    </w:rPr>
-                    <w:t>Shikshantar Amphitheatr</w:t>
+                  <w:proofErr w:type="spellStart"/>
+                  <w:r>
+                    <w:rPr>
+                      <w:rFonts w:eastAsia="Times New Roman" w:cs="Segoe UI"/>
+                      <w:sz w:val="18"/>
+                      <w:szCs w:val="18"/>
+                      <w:lang w:val="en-US"/>
+                    </w:rPr>
+                    <w:t>Shikshantar</w:t>
+                  </w:r>
+                  <w:proofErr w:type="spellEnd"/>
+                  <w:r>
+                    <w:rPr>
+                      <w:rFonts w:eastAsia="Times New Roman" w:cs="Segoe UI"/>
+                      <w:sz w:val="18"/>
+                      <w:szCs w:val="18"/>
+                      <w:lang w:val="en-US"/>
+                    </w:rPr>
+                    <w:t xml:space="preserve"> Amphitheatr</w:t>
                   </w:r>
                   <w:r>
                     <w:rPr>
@@ -2966,7 +3018,7 @@
 </file>
 
 <file path=word/styles.xml><?xml version="1.0" encoding="utf-8"?>
-<w:styles xmlns:mc="http://schemas.openxmlformats.org/markup-compatibility/2006" xmlns:r="http://schemas.openxmlformats.org/officeDocument/2006/relationships" xmlns:w="http://schemas.openxmlformats.org/wordprocessingml/2006/main" xmlns:w14="http://schemas.microsoft.com/office/word/2010/wordml" xmlns:w15="http://schemas.microsoft.com/office/word/2012/wordml" xmlns:w16cex="http://schemas.microsoft.com/office/word/2018/wordml/cex" xmlns:w16cid="http://schemas.microsoft.com/office/word/2016/wordml/cid" xmlns:w16="http://schemas.microsoft.com/office/word/2018/wordml" xmlns:w16du="http://schemas.microsoft.com/office/word/2023/wordml/word16du" xmlns:w16sdtdh="http://schemas.microsoft.com/office/word/2020/wordml/sdtdatahash" xmlns:w16se="http://schemas.microsoft.com/office/word/2015/wordml/symex" mc:Ignorable="w14 w15 w16se w16cid w16 w16cex w16sdtdh w16du">
+<w:styles xmlns:mc="http://schemas.openxmlformats.org/markup-compatibility/2006" xmlns:r="http://schemas.openxmlformats.org/officeDocument/2006/relationships" xmlns:w="http://schemas.openxmlformats.org/wordprocessingml/2006/main" xmlns:w14="http://schemas.microsoft.com/office/word/2010/wordml" xmlns:w15="http://schemas.microsoft.com/office/word/2012/wordml" xmlns:w16cex="http://schemas.microsoft.com/office/word/2018/wordml/cex" xmlns:w16cid="http://schemas.microsoft.com/office/word/2016/wordml/cid" xmlns:w16="http://schemas.microsoft.com/office/word/2018/wordml" xmlns:w16du="http://schemas.microsoft.com/office/word/2023/wordml/word16du" xmlns:w16sdtdh="http://schemas.microsoft.com/office/word/2020/wordml/sdtdatahash" xmlns:w16sdtfl="http://schemas.microsoft.com/office/word/2024/wordml/sdtformatlock" xmlns:w16se="http://schemas.microsoft.com/office/word/2015/wordml/symex" mc:Ignorable="w14 w15 w16se w16cid w16 w16cex w16sdtdh w16sdtfl w16du">
   <w:docDefaults>
     <w:rPrDefault>
       <w:rPr>

</xml_diff>

<commit_message>
updated 2 page resumes
</commit_message>
<xml_diff>
--- a/files/Abhay Sawhney Theatre Resume.docx
+++ b/files/Abhay Sawhney Theatre Resume.docx
@@ -333,7 +333,7 @@
                 <w:sz w:val="18"/>
                 <w:szCs w:val="18"/>
               </w:rPr>
-              <w:t xml:space="preserve">Baritone who loves </w:t>
+              <w:t>Actor</w:t>
             </w:r>
             <w:r>
               <w:rPr>
@@ -341,6 +341,22 @@
                 <w:sz w:val="18"/>
                 <w:szCs w:val="18"/>
               </w:rPr>
+              <w:t xml:space="preserve"> who loves </w:t>
+            </w:r>
+            <w:r>
+              <w:rPr>
+                <w:color w:val="595959" w:themeColor="text1" w:themeTint="A6"/>
+                <w:sz w:val="18"/>
+                <w:szCs w:val="18"/>
+              </w:rPr>
+              <w:t xml:space="preserve">comedy, </w:t>
+            </w:r>
+            <w:r>
+              <w:rPr>
+                <w:color w:val="595959" w:themeColor="text1" w:themeTint="A6"/>
+                <w:sz w:val="18"/>
+                <w:szCs w:val="18"/>
+              </w:rPr>
               <w:t>theat</w:t>
             </w:r>
             <w:r>
@@ -350,6 +366,14 @@
                 <w:szCs w:val="18"/>
               </w:rPr>
               <w:t>re</w:t>
+            </w:r>
+            <w:r>
+              <w:rPr>
+                <w:color w:val="595959" w:themeColor="text1" w:themeTint="A6"/>
+                <w:sz w:val="18"/>
+                <w:szCs w:val="18"/>
+              </w:rPr>
+              <w:t>,</w:t>
             </w:r>
             <w:r>
               <w:rPr>
@@ -461,31 +485,7 @@
                 <w:sz w:val="18"/>
                 <w:szCs w:val="18"/>
               </w:rPr>
-              <w:t>Music/</w:t>
-            </w:r>
-            <w:r>
-              <w:rPr>
-                <w:color w:val="595959" w:themeColor="text1" w:themeTint="A6"/>
-                <w:sz w:val="18"/>
-                <w:szCs w:val="18"/>
-              </w:rPr>
-              <w:t>T</w:t>
-            </w:r>
-            <w:r>
-              <w:rPr>
-                <w:color w:val="595959" w:themeColor="text1" w:themeTint="A6"/>
-                <w:sz w:val="18"/>
-                <w:szCs w:val="18"/>
-              </w:rPr>
-              <w:t>heat</w:t>
-            </w:r>
-            <w:r>
-              <w:rPr>
-                <w:color w:val="595959" w:themeColor="text1" w:themeTint="A6"/>
-                <w:sz w:val="18"/>
-                <w:szCs w:val="18"/>
-              </w:rPr>
-              <w:t>re</w:t>
+              <w:t>Acting</w:t>
             </w:r>
             <w:r>
               <w:rPr>
@@ -609,21 +609,12 @@
                 <w:szCs w:val="20"/>
               </w:rPr>
             </w:pPr>
-            <w:proofErr w:type="spellStart"/>
-            <w:r>
-              <w:rPr>
-                <w:sz w:val="18"/>
-                <w:szCs w:val="18"/>
-              </w:rPr>
-              <w:t>Rockschool</w:t>
-            </w:r>
-            <w:proofErr w:type="spellEnd"/>
-            <w:r>
-              <w:rPr>
-                <w:sz w:val="18"/>
-                <w:szCs w:val="18"/>
-              </w:rPr>
-              <w:t xml:space="preserve"> UK</w:t>
+            <w:r>
+              <w:rPr>
+                <w:sz w:val="18"/>
+                <w:szCs w:val="18"/>
+              </w:rPr>
+              <w:t>Rockschool UK</w:t>
             </w:r>
             <w:r>
               <w:rPr>
@@ -830,23 +821,7 @@
                 <w:sz w:val="18"/>
                 <w:szCs w:val="18"/>
               </w:rPr>
-              <w:t xml:space="preserve">175 </w:t>
-            </w:r>
-            <w:proofErr w:type="spellStart"/>
-            <w:r>
-              <w:rPr>
-                <w:sz w:val="18"/>
-                <w:szCs w:val="18"/>
-              </w:rPr>
-              <w:t>lbs</w:t>
-            </w:r>
-            <w:proofErr w:type="spellEnd"/>
-            <w:r>
-              <w:rPr>
-                <w:sz w:val="18"/>
-                <w:szCs w:val="18"/>
-              </w:rPr>
-              <w:t xml:space="preserve"> </w:t>
+              <w:t xml:space="preserve">175 lbs </w:t>
             </w:r>
           </w:p>
           <w:p>

</xml_diff>